<commit_message>
Ideas at bottom of this doucments
</commit_message>
<xml_diff>
--- a/Neumont Innovation Center for Entrepreneurship Web.docx
+++ b/Neumont Innovation Center for Entrepreneurship Web.docx
@@ -1,23 +1,13 @@
 
 <file path=word/document.xml><?xml version="1.0" encoding="utf-8"?>
-<w:document xmlns:wpc="http://schemas.microsoft.com/office/word/2010/wordprocessingCanvas" xmlns:cx="http://schemas.microsoft.com/office/drawing/2014/chartex" xmlns:cx1="http://schemas.microsoft.com/office/drawing/2015/9/8/chartex" xmlns:cx2="http://schemas.microsoft.com/office/drawing/2015/10/21/chartex" xmlns:cx3="http://schemas.microsoft.com/office/drawing/2016/5/9/chartex" xmlns:cx4="http://schemas.microsoft.com/office/drawing/2016/5/10/chartex" xmlns:cx5="http://schemas.microsoft.com/office/drawing/2016/5/11/chartex" xmlns:cx6="http://schemas.microsoft.com/office/drawing/2016/5/12/chartex" xmlns:cx7="http://schemas.microsoft.com/office/drawing/2016/5/13/chartex" xmlns:cx8="http://schemas.microsoft.com/office/drawing/2016/5/14/chartex" xmlns:mc="http://schemas.openxmlformats.org/markup-compatibility/2006" xmlns:aink="http://schemas.microsoft.com/office/drawing/2016/ink" xmlns:am3d="http://schemas.microsoft.com/office/drawing/2017/model3d" xmlns:o="urn:schemas-microsoft-com:office:office" xmlns:r="http://schemas.openxmlformats.org/officeDocument/2006/relationships" xmlns:m="http://schemas.openxmlformats.org/officeDocument/2006/math" xmlns:v="urn:schemas-microsoft-com:vml" xmlns:wp14="http://schemas.microsoft.com/office/word/2010/wordprocessingDrawing" xmlns:wp="http://schemas.openxmlformats.org/drawingml/2006/wordprocessingDrawing" xmlns:w10="urn:schemas-microsoft-com:office:word" xmlns:w="http://schemas.openxmlformats.org/wordprocessingml/2006/main" xmlns:w14="http://schemas.microsoft.com/office/word/2010/wordml" xmlns:w15="http://schemas.microsoft.com/office/word/2012/wordml" xmlns:w16cid="http://schemas.microsoft.com/office/word/2016/wordml/cid" xmlns:w16se="http://schemas.microsoft.com/office/word/2015/wordml/symex" xmlns:wpg="http://schemas.microsoft.com/office/word/2010/wordprocessingGroup" xmlns:wpi="http://schemas.microsoft.com/office/word/2010/wordprocessingInk" xmlns:wne="http://schemas.microsoft.com/office/word/2006/wordml" xmlns:wps="http://schemas.microsoft.com/office/word/2010/wordprocessingShape" mc:Ignorable="w14 w15 w16se w16cid wp14">
+<w:document xmlns:wpc="http://schemas.microsoft.com/office/word/2010/wordprocessingCanvas" xmlns:mc="http://schemas.openxmlformats.org/markup-compatibility/2006" xmlns:o="urn:schemas-microsoft-com:office:office" xmlns:r="http://schemas.openxmlformats.org/officeDocument/2006/relationships" xmlns:m="http://schemas.openxmlformats.org/officeDocument/2006/math" xmlns:v="urn:schemas-microsoft-com:vml" xmlns:wp14="http://schemas.microsoft.com/office/word/2010/wordprocessingDrawing" xmlns:wp="http://schemas.openxmlformats.org/drawingml/2006/wordprocessingDrawing" xmlns:w10="urn:schemas-microsoft-com:office:word" xmlns:w="http://schemas.openxmlformats.org/wordprocessingml/2006/main" xmlns:w14="http://schemas.microsoft.com/office/word/2010/wordml" xmlns:w15="http://schemas.microsoft.com/office/word/2012/wordml" xmlns:wpg="http://schemas.microsoft.com/office/word/2010/wordprocessingGroup" xmlns:wpi="http://schemas.microsoft.com/office/word/2010/wordprocessingInk" xmlns:wne="http://schemas.microsoft.com/office/word/2006/wordml" xmlns:wps="http://schemas.microsoft.com/office/word/2010/wordprocessingShape" mc:Ignorable="w14 w15 wp14">
   <w:body>
     <w:p>
-      <w:proofErr w:type="spellStart"/>
-      <w:r>
-        <w:t>Neumont</w:t>
-      </w:r>
-      <w:proofErr w:type="spellEnd"/>
-      <w:r>
-        <w:t xml:space="preserve"> Innovation Center for Entrepreneurship</w:t>
-      </w:r>
-      <w:r>
-        <w:t xml:space="preserve"> W</w:t>
-      </w:r>
-      <w:bookmarkStart w:id="0" w:name="_GoBack"/>
-      <w:bookmarkEnd w:id="0"/>
-      <w:r>
-        <w:t>eb</w:t>
+      <w:r>
+        <w:t>Neumont Innovation Center for Entrepreneurship</w:t>
+      </w:r>
+      <w:r>
+        <w:t xml:space="preserve"> Web</w:t>
       </w:r>
     </w:p>
     <w:p/>
@@ -52,15 +42,7 @@
         </w:numPr>
       </w:pPr>
       <w:r>
-        <w:t xml:space="preserve">Fact that all ideas (meaning intellectual proper right) belong to the students and not </w:t>
-      </w:r>
-      <w:proofErr w:type="spellStart"/>
-      <w:r>
-        <w:t>Neumomt</w:t>
-      </w:r>
-      <w:proofErr w:type="spellEnd"/>
-      <w:r>
-        <w:t xml:space="preserve">. </w:t>
+        <w:t xml:space="preserve">Fact that all ideas (meaning intellectual proper right) belong to the students and not Neumomt. </w:t>
       </w:r>
     </w:p>
     <w:p>
@@ -72,23 +54,7 @@
         </w:numPr>
       </w:pPr>
       <w:r>
-        <w:t xml:space="preserve">The innovation center assists in bringing teams together to help a student develop those ideas – those teams can be other students at </w:t>
-      </w:r>
-      <w:proofErr w:type="spellStart"/>
-      <w:r>
-        <w:t>Neumont</w:t>
-      </w:r>
-      <w:proofErr w:type="spellEnd"/>
-      <w:r>
-        <w:t xml:space="preserve"> or students from University of Utah, BYU, or Westminster College in the event </w:t>
-      </w:r>
-      <w:proofErr w:type="spellStart"/>
-      <w:r>
-        <w:t>Neumont</w:t>
-      </w:r>
-      <w:proofErr w:type="spellEnd"/>
-      <w:r>
-        <w:t xml:space="preserve"> does not have students with the necessary background for the project. Example of this is if biomedical or engineering expertise were needed for the project.</w:t>
+        <w:t>The innovation center assists in bringing teams together to help a student develop those ideas – those teams can be other students at Neumont or students from University of Utah, BYU, or Westminster College in the event Neumont does not have students with the necessary background for the project. Example of this is if biomedical or engineering expertise were needed for the project.</w:t>
       </w:r>
     </w:p>
     <w:p>
@@ -185,6 +151,9 @@
     </w:p>
     <w:p>
       <w:r>
+        <w:t>//</w:t>
+      </w:r>
+      <w:r>
         <w:t>Need to have an online discussion page for people to communicate back and forth.</w:t>
       </w:r>
     </w:p>
@@ -208,6 +177,33 @@
       <w:r>
         <w:t>Let me know what I have left off.</w:t>
       </w:r>
+    </w:p>
+    <w:p/>
+    <w:p>
+      <w:hyperlink r:id="rId5" w:history="1">
+        <w:r>
+          <w:rPr>
+            <w:rStyle w:val="Hyperlink"/>
+          </w:rPr>
+          <w:t>http://www.thepie.com/</w:t>
+        </w:r>
+      </w:hyperlink>
+      <w:r>
+        <w:t xml:space="preserve"> has a nice header with parallax over a video. Navbar will be under that, cannot be seen until scrolling down. Navbar will stick to top after scrolled past. Navbar will look like </w:t>
+      </w:r>
+      <w:hyperlink r:id="rId6" w:history="1">
+        <w:r>
+          <w:rPr>
+            <w:rStyle w:val="Hyperlink"/>
+          </w:rPr>
+          <w:t>https://www.neumont.edu/</w:t>
+        </w:r>
+      </w:hyperlink>
+      <w:r>
+        <w:t xml:space="preserve"> where when hovering, it connect to links inside the li.</w:t>
+      </w:r>
+      <w:bookmarkStart w:id="0" w:name="_GoBack"/>
+      <w:bookmarkEnd w:id="0"/>
     </w:p>
     <w:sectPr>
       <w:pgSz w:w="12240" w:h="15840"/>
@@ -220,7 +216,7 @@
 </file>
 
 <file path=word/numbering.xml><?xml version="1.0" encoding="utf-8"?>
-<w:numbering xmlns:wpc="http://schemas.microsoft.com/office/word/2010/wordprocessingCanvas" xmlns:cx="http://schemas.microsoft.com/office/drawing/2014/chartex" xmlns:cx1="http://schemas.microsoft.com/office/drawing/2015/9/8/chartex" xmlns:cx2="http://schemas.microsoft.com/office/drawing/2015/10/21/chartex" xmlns:cx3="http://schemas.microsoft.com/office/drawing/2016/5/9/chartex" xmlns:cx4="http://schemas.microsoft.com/office/drawing/2016/5/10/chartex" xmlns:cx5="http://schemas.microsoft.com/office/drawing/2016/5/11/chartex" xmlns:cx6="http://schemas.microsoft.com/office/drawing/2016/5/12/chartex" xmlns:cx7="http://schemas.microsoft.com/office/drawing/2016/5/13/chartex" xmlns:cx8="http://schemas.microsoft.com/office/drawing/2016/5/14/chartex" xmlns:mc="http://schemas.openxmlformats.org/markup-compatibility/2006" xmlns:aink="http://schemas.microsoft.com/office/drawing/2016/ink" xmlns:am3d="http://schemas.microsoft.com/office/drawing/2017/model3d" xmlns:o="urn:schemas-microsoft-com:office:office" xmlns:r="http://schemas.openxmlformats.org/officeDocument/2006/relationships" xmlns:m="http://schemas.openxmlformats.org/officeDocument/2006/math" xmlns:v="urn:schemas-microsoft-com:vml" xmlns:wp14="http://schemas.microsoft.com/office/word/2010/wordprocessingDrawing" xmlns:wp="http://schemas.openxmlformats.org/drawingml/2006/wordprocessingDrawing" xmlns:w10="urn:schemas-microsoft-com:office:word" xmlns:w="http://schemas.openxmlformats.org/wordprocessingml/2006/main" xmlns:w14="http://schemas.microsoft.com/office/word/2010/wordml" xmlns:w15="http://schemas.microsoft.com/office/word/2012/wordml" xmlns:w16cid="http://schemas.microsoft.com/office/word/2016/wordml/cid" xmlns:w16se="http://schemas.microsoft.com/office/word/2015/wordml/symex" xmlns:wpg="http://schemas.microsoft.com/office/word/2010/wordprocessingGroup" xmlns:wpi="http://schemas.microsoft.com/office/word/2010/wordprocessingInk" xmlns:wne="http://schemas.microsoft.com/office/word/2006/wordml" xmlns:wps="http://schemas.microsoft.com/office/word/2010/wordprocessingShape" mc:Ignorable="w14 w15 w16se w16cid wp14">
+<w:numbering xmlns:wpc="http://schemas.microsoft.com/office/word/2010/wordprocessingCanvas" xmlns:mc="http://schemas.openxmlformats.org/markup-compatibility/2006" xmlns:o="urn:schemas-microsoft-com:office:office" xmlns:r="http://schemas.openxmlformats.org/officeDocument/2006/relationships" xmlns:m="http://schemas.openxmlformats.org/officeDocument/2006/math" xmlns:v="urn:schemas-microsoft-com:vml" xmlns:wp14="http://schemas.microsoft.com/office/word/2010/wordprocessingDrawing" xmlns:wp="http://schemas.openxmlformats.org/drawingml/2006/wordprocessingDrawing" xmlns:w10="urn:schemas-microsoft-com:office:word" xmlns:w="http://schemas.openxmlformats.org/wordprocessingml/2006/main" xmlns:w14="http://schemas.microsoft.com/office/word/2010/wordml" xmlns:w15="http://schemas.microsoft.com/office/word/2012/wordml" xmlns:wpg="http://schemas.microsoft.com/office/word/2010/wordprocessingGroup" xmlns:wpi="http://schemas.microsoft.com/office/word/2010/wordprocessingInk" xmlns:wne="http://schemas.microsoft.com/office/word/2006/wordml" xmlns:wps="http://schemas.microsoft.com/office/word/2010/wordprocessingShape" mc:Ignorable="w14 w15 wp14">
   <w:abstractNum w:abstractNumId="0" w15:restartNumberingAfterBreak="0">
     <w:nsid w:val="2BA1061E"/>
     <w:multiLevelType w:val="hybridMultilevel"/>
@@ -409,7 +405,7 @@
 </file>
 
 <file path=word/styles.xml><?xml version="1.0" encoding="utf-8"?>
-<w:styles xmlns:mc="http://schemas.openxmlformats.org/markup-compatibility/2006" xmlns:r="http://schemas.openxmlformats.org/officeDocument/2006/relationships" xmlns:w="http://schemas.openxmlformats.org/wordprocessingml/2006/main" xmlns:w14="http://schemas.microsoft.com/office/word/2010/wordml" xmlns:w15="http://schemas.microsoft.com/office/word/2012/wordml" xmlns:w16cid="http://schemas.microsoft.com/office/word/2016/wordml/cid" xmlns:w16se="http://schemas.microsoft.com/office/word/2015/wordml/symex" mc:Ignorable="w14 w15 w16se w16cid">
+<w:styles xmlns:mc="http://schemas.openxmlformats.org/markup-compatibility/2006" xmlns:r="http://schemas.openxmlformats.org/officeDocument/2006/relationships" xmlns:w="http://schemas.openxmlformats.org/wordprocessingml/2006/main" xmlns:w14="http://schemas.microsoft.com/office/word/2010/wordml" xmlns:w15="http://schemas.microsoft.com/office/word/2012/wordml" mc:Ignorable="w14 w15">
   <w:docDefaults>
     <w:rPrDefault>
       <w:rPr>
@@ -425,7 +421,7 @@
       </w:pPr>
     </w:pPrDefault>
   </w:docDefaults>
-  <w:latentStyles w:defLockedState="0" w:defUIPriority="99" w:defSemiHidden="0" w:defUnhideWhenUsed="0" w:defQFormat="0" w:count="375">
+  <w:latentStyles w:defLockedState="0" w:defUIPriority="99" w:defSemiHidden="0" w:defUnhideWhenUsed="0" w:defQFormat="0" w:count="371">
     <w:lsdException w:name="Normal" w:uiPriority="0" w:qFormat="1"/>
     <w:lsdException w:name="heading 1" w:uiPriority="9" w:qFormat="1"/>
     <w:lsdException w:name="heading 2" w:semiHidden="1" w:uiPriority="9" w:unhideWhenUsed="1" w:qFormat="1"/>
@@ -797,10 +793,6 @@
     <w:lsdException w:name="List Table 5 Dark Accent 6" w:uiPriority="50"/>
     <w:lsdException w:name="List Table 6 Colorful Accent 6" w:uiPriority="51"/>
     <w:lsdException w:name="List Table 7 Colorful Accent 6" w:uiPriority="52"/>
-    <w:lsdException w:name="Mention" w:semiHidden="1" w:unhideWhenUsed="1"/>
-    <w:lsdException w:name="Smart Hyperlink" w:semiHidden="1" w:unhideWhenUsed="1"/>
-    <w:lsdException w:name="Hashtag" w:semiHidden="1" w:unhideWhenUsed="1"/>
-    <w:lsdException w:name="Unresolved Mention" w:semiHidden="1" w:unhideWhenUsed="1"/>
   </w:latentStyles>
   <w:style w:type="paragraph" w:default="1" w:styleId="Normal">
     <w:name w:val="Normal"/>
@@ -843,6 +835,17 @@
       <w:ind w:left="720"/>
       <w:contextualSpacing/>
     </w:pPr>
+  </w:style>
+  <w:style w:type="character" w:styleId="Hyperlink">
+    <w:name w:val="Hyperlink"/>
+    <w:basedOn w:val="DefaultParagraphFont"/>
+    <w:uiPriority w:val="99"/>
+    <w:unhideWhenUsed/>
+    <w:rsid w:val="00771368"/>
+    <w:rPr>
+      <w:color w:val="0563C1" w:themeColor="hyperlink"/>
+      <w:u w:val="single"/>
+    </w:rPr>
   </w:style>
 </w:styles>
 </file>

</xml_diff>

<commit_message>
Start of the nav bar
</commit_message>
<xml_diff>
--- a/Neumont Innovation Center for Entrepreneurship Web.docx
+++ b/Neumont Innovation Center for Entrepreneurship Web.docx
@@ -158,6 +158,11 @@
       </w:r>
     </w:p>
     <w:p>
+      <w:r>
+        <w:t>//</w:t>
+      </w:r>
+      <w:bookmarkStart w:id="0" w:name="_GoBack"/>
+      <w:bookmarkEnd w:id="0"/>
       <w:r>
         <w:t>Need to have a page with students can advertise for other student expertise they need for their projects.</w:t>
       </w:r>
@@ -202,8 +207,6 @@
       <w:r>
         <w:t xml:space="preserve"> where when hovering, it connect to links inside the li.</w:t>
       </w:r>
-      <w:bookmarkStart w:id="0" w:name="_GoBack"/>
-      <w:bookmarkEnd w:id="0"/>
     </w:p>
     <w:sectPr>
       <w:pgSz w:w="12240" w:h="15840"/>

</xml_diff>

<commit_message>
Added questions to document and made contact page
</commit_message>
<xml_diff>
--- a/Neumont Innovation Center for Entrepreneurship Web.docx
+++ b/Neumont Innovation Center for Entrepreneurship Web.docx
@@ -3,8 +3,13 @@
 <w:document xmlns:wpc="http://schemas.microsoft.com/office/word/2010/wordprocessingCanvas" xmlns:mc="http://schemas.openxmlformats.org/markup-compatibility/2006" xmlns:o="urn:schemas-microsoft-com:office:office" xmlns:r="http://schemas.openxmlformats.org/officeDocument/2006/relationships" xmlns:m="http://schemas.openxmlformats.org/officeDocument/2006/math" xmlns:v="urn:schemas-microsoft-com:vml" xmlns:wp14="http://schemas.microsoft.com/office/word/2010/wordprocessingDrawing" xmlns:wp="http://schemas.openxmlformats.org/drawingml/2006/wordprocessingDrawing" xmlns:w10="urn:schemas-microsoft-com:office:word" xmlns:w="http://schemas.openxmlformats.org/wordprocessingml/2006/main" xmlns:w14="http://schemas.microsoft.com/office/word/2010/wordml" xmlns:w15="http://schemas.microsoft.com/office/word/2012/wordml" xmlns:wpg="http://schemas.microsoft.com/office/word/2010/wordprocessingGroup" xmlns:wpi="http://schemas.microsoft.com/office/word/2010/wordprocessingInk" xmlns:wne="http://schemas.microsoft.com/office/word/2006/wordml" xmlns:wps="http://schemas.microsoft.com/office/word/2010/wordprocessingShape" mc:Ignorable="w14 w15 wp14">
   <w:body>
     <w:p>
-      <w:r>
-        <w:t>Neumont Innovation Center for Entrepreneurship</w:t>
+      <w:proofErr w:type="spellStart"/>
+      <w:r>
+        <w:t>Neumont</w:t>
+      </w:r>
+      <w:proofErr w:type="spellEnd"/>
+      <w:r>
+        <w:t xml:space="preserve"> Innovation Center for Entrepreneurship</w:t>
       </w:r>
       <w:r>
         <w:t xml:space="preserve"> Web</w:t>
@@ -42,7 +47,15 @@
         </w:numPr>
       </w:pPr>
       <w:r>
-        <w:t xml:space="preserve">Fact that all ideas (meaning intellectual proper right) belong to the students and not Neumomt. </w:t>
+        <w:t xml:space="preserve">Fact that all ideas (meaning intellectual proper right) belong to the students and not </w:t>
+      </w:r>
+      <w:proofErr w:type="spellStart"/>
+      <w:r>
+        <w:t>Neumomt</w:t>
+      </w:r>
+      <w:proofErr w:type="spellEnd"/>
+      <w:r>
+        <w:t xml:space="preserve">. </w:t>
       </w:r>
     </w:p>
     <w:p>
@@ -54,7 +67,23 @@
         </w:numPr>
       </w:pPr>
       <w:r>
-        <w:t>The innovation center assists in bringing teams together to help a student develop those ideas – those teams can be other students at Neumont or students from University of Utah, BYU, or Westminster College in the event Neumont does not have students with the necessary background for the project. Example of this is if biomedical or engineering expertise were needed for the project.</w:t>
+        <w:t xml:space="preserve">The innovation center assists in bringing teams together to help a student develop those ideas – those teams can be other students at </w:t>
+      </w:r>
+      <w:proofErr w:type="spellStart"/>
+      <w:r>
+        <w:t>Neumont</w:t>
+      </w:r>
+      <w:proofErr w:type="spellEnd"/>
+      <w:r>
+        <w:t xml:space="preserve"> or students from University of Utah, BYU, or Westminster College in the event </w:t>
+      </w:r>
+      <w:proofErr w:type="spellStart"/>
+      <w:r>
+        <w:t>Neumont</w:t>
+      </w:r>
+      <w:proofErr w:type="spellEnd"/>
+      <w:r>
+        <w:t xml:space="preserve"> does not have students with the necessary background for the project. Example of this is if biomedical or engineering expertise were needed for the project.</w:t>
       </w:r>
     </w:p>
     <w:p>
@@ -136,6 +165,15 @@
       <w:r>
         <w:t>Contact information for how they connect with me.</w:t>
       </w:r>
+      <w:r>
+        <w:t xml:space="preserve"> </w:t>
+      </w:r>
+      <w:r>
+        <w:rPr>
+          <w:highlight w:val="cyan"/>
+        </w:rPr>
+        <w:t>(Can you write about you and have your picture taken for the contact page?)</w:t>
+      </w:r>
     </w:p>
     <w:p>
       <w:pPr>
@@ -148,6 +186,15 @@
       <w:r>
         <w:t>Information on the application process for getting acceptance into the innovation center</w:t>
       </w:r>
+      <w:r>
+        <w:t xml:space="preserve"> </w:t>
+      </w:r>
+      <w:r>
+        <w:rPr>
+          <w:highlight w:val="cyan"/>
+        </w:rPr>
+        <w:t>(Can you give a run-down of the application process and what is needed to complete it?)</w:t>
+      </w:r>
     </w:p>
     <w:p>
       <w:r>
@@ -160,16 +207,19 @@
     <w:p>
       <w:r>
         <w:t>//</w:t>
+      </w:r>
+      <w:r>
+        <w:t>Need to have a page with students can advertise for other student expertise they need for their projects.</w:t>
+      </w:r>
+    </w:p>
+    <w:p>
+      <w:r>
+        <w:t>Need to have a calendar of events page which will list all the conte</w:t>
       </w:r>
       <w:bookmarkStart w:id="0" w:name="_GoBack"/>
       <w:bookmarkEnd w:id="0"/>
       <w:r>
-        <w:t>Need to have a page with students can advertise for other student expertise they need for their projects.</w:t>
-      </w:r>
-    </w:p>
-    <w:p>
-      <w:r>
-        <w:t>Need to have a calendar of events page which will list all the contests, fund raising events, and industry expert training sessions.</w:t>
+        <w:t>sts, fund raising events, and industry expert training sessions.</w:t>
       </w:r>
     </w:p>
     <w:p>
@@ -194,7 +244,39 @@
         </w:r>
       </w:hyperlink>
       <w:r>
-        <w:t xml:space="preserve"> has a nice header with parallax over a video. Navbar will be under that, cannot be seen until scrolling down. Navbar will stick to top after scrolled past. Navbar will look like </w:t>
+        <w:t xml:space="preserve"> has a nice header with parallax over a video. </w:t>
+      </w:r>
+      <w:proofErr w:type="spellStart"/>
+      <w:r>
+        <w:t>Navbar</w:t>
+      </w:r>
+      <w:proofErr w:type="spellEnd"/>
+      <w:r>
+        <w:t xml:space="preserve"> will be under that, cannot </w:t>
+      </w:r>
+      <w:proofErr w:type="gramStart"/>
+      <w:r>
+        <w:t>be</w:t>
+      </w:r>
+      <w:proofErr w:type="gramEnd"/>
+      <w:r>
+        <w:t xml:space="preserve"> seen until scrolling down. </w:t>
+      </w:r>
+      <w:proofErr w:type="spellStart"/>
+      <w:r>
+        <w:t>Navbar</w:t>
+      </w:r>
+      <w:proofErr w:type="spellEnd"/>
+      <w:r>
+        <w:t xml:space="preserve"> will stick to top after scrolled past. </w:t>
+      </w:r>
+      <w:proofErr w:type="spellStart"/>
+      <w:r>
+        <w:t>Navbar</w:t>
+      </w:r>
+      <w:proofErr w:type="spellEnd"/>
+      <w:r>
+        <w:t xml:space="preserve"> will look like </w:t>
       </w:r>
       <w:hyperlink r:id="rId6" w:history="1">
         <w:r>

</xml_diff>

<commit_message>
top of the contact page is done
</commit_message>
<xml_diff>
--- a/Neumont Innovation Center for Entrepreneurship Web.docx
+++ b/Neumont Innovation Center for Entrepreneurship Web.docx
@@ -3,13 +3,8 @@
 <w:document xmlns:wpc="http://schemas.microsoft.com/office/word/2010/wordprocessingCanvas" xmlns:mc="http://schemas.openxmlformats.org/markup-compatibility/2006" xmlns:o="urn:schemas-microsoft-com:office:office" xmlns:r="http://schemas.openxmlformats.org/officeDocument/2006/relationships" xmlns:m="http://schemas.openxmlformats.org/officeDocument/2006/math" xmlns:v="urn:schemas-microsoft-com:vml" xmlns:wp14="http://schemas.microsoft.com/office/word/2010/wordprocessingDrawing" xmlns:wp="http://schemas.openxmlformats.org/drawingml/2006/wordprocessingDrawing" xmlns:w10="urn:schemas-microsoft-com:office:word" xmlns:w="http://schemas.openxmlformats.org/wordprocessingml/2006/main" xmlns:w14="http://schemas.microsoft.com/office/word/2010/wordml" xmlns:w15="http://schemas.microsoft.com/office/word/2012/wordml" xmlns:wpg="http://schemas.microsoft.com/office/word/2010/wordprocessingGroup" xmlns:wpi="http://schemas.microsoft.com/office/word/2010/wordprocessingInk" xmlns:wne="http://schemas.microsoft.com/office/word/2006/wordml" xmlns:wps="http://schemas.microsoft.com/office/word/2010/wordprocessingShape" mc:Ignorable="w14 w15 wp14">
   <w:body>
     <w:p>
-      <w:proofErr w:type="spellStart"/>
-      <w:r>
-        <w:t>Neumont</w:t>
-      </w:r>
-      <w:proofErr w:type="spellEnd"/>
-      <w:r>
-        <w:t xml:space="preserve"> Innovation Center for Entrepreneurship</w:t>
+      <w:r>
+        <w:t>Neumont Innovation Center for Entrepreneurship</w:t>
       </w:r>
       <w:r>
         <w:t xml:space="preserve"> Web</w:t>
@@ -47,15 +42,7 @@
         </w:numPr>
       </w:pPr>
       <w:r>
-        <w:t xml:space="preserve">Fact that all ideas (meaning intellectual proper right) belong to the students and not </w:t>
-      </w:r>
-      <w:proofErr w:type="spellStart"/>
-      <w:r>
-        <w:t>Neumomt</w:t>
-      </w:r>
-      <w:proofErr w:type="spellEnd"/>
-      <w:r>
-        <w:t xml:space="preserve">. </w:t>
+        <w:t xml:space="preserve">Fact that all ideas (meaning intellectual proper right) belong to the students and not Neumomt. </w:t>
       </w:r>
     </w:p>
     <w:p>
@@ -67,23 +54,7 @@
         </w:numPr>
       </w:pPr>
       <w:r>
-        <w:t xml:space="preserve">The innovation center assists in bringing teams together to help a student develop those ideas – those teams can be other students at </w:t>
-      </w:r>
-      <w:proofErr w:type="spellStart"/>
-      <w:r>
-        <w:t>Neumont</w:t>
-      </w:r>
-      <w:proofErr w:type="spellEnd"/>
-      <w:r>
-        <w:t xml:space="preserve"> or students from University of Utah, BYU, or Westminster College in the event </w:t>
-      </w:r>
-      <w:proofErr w:type="spellStart"/>
-      <w:r>
-        <w:t>Neumont</w:t>
-      </w:r>
-      <w:proofErr w:type="spellEnd"/>
-      <w:r>
-        <w:t xml:space="preserve"> does not have students with the necessary background for the project. Example of this is if biomedical or engineering expertise were needed for the project.</w:t>
+        <w:t>The innovation center assists in bringing teams together to help a student develop those ideas – those teams can be other students at Neumont or students from University of Utah, BYU, or Westminster College in the event Neumont does not have students with the necessary background for the project. Example of this is if biomedical or engineering expertise were needed for the project.</w:t>
       </w:r>
     </w:p>
     <w:p>
@@ -206,20 +177,17 @@
     </w:p>
     <w:p>
       <w:r>
-        <w:t>//</w:t>
-      </w:r>
-      <w:r>
         <w:t>Need to have a page with students can advertise for other student expertise they need for their projects.</w:t>
       </w:r>
-    </w:p>
-    <w:p>
-      <w:r>
-        <w:t>Need to have a calendar of events page which will list all the conte</w:t>
+      <w:r>
+        <w:t xml:space="preserve"> (Use JSON, add title, description, image, maybe link)</w:t>
       </w:r>
       <w:bookmarkStart w:id="0" w:name="_GoBack"/>
       <w:bookmarkEnd w:id="0"/>
-      <w:r>
-        <w:t>sts, fund raising events, and industry expert training sessions.</w:t>
+    </w:p>
+    <w:p>
+      <w:r>
+        <w:t>Need to have a calendar of events page which will list all the contests, fund raising events, and industry expert training sessions.</w:t>
       </w:r>
     </w:p>
     <w:p>
@@ -244,39 +212,7 @@
         </w:r>
       </w:hyperlink>
       <w:r>
-        <w:t xml:space="preserve"> has a nice header with parallax over a video. </w:t>
-      </w:r>
-      <w:proofErr w:type="spellStart"/>
-      <w:r>
-        <w:t>Navbar</w:t>
-      </w:r>
-      <w:proofErr w:type="spellEnd"/>
-      <w:r>
-        <w:t xml:space="preserve"> will be under that, cannot </w:t>
-      </w:r>
-      <w:proofErr w:type="gramStart"/>
-      <w:r>
-        <w:t>be</w:t>
-      </w:r>
-      <w:proofErr w:type="gramEnd"/>
-      <w:r>
-        <w:t xml:space="preserve"> seen until scrolling down. </w:t>
-      </w:r>
-      <w:proofErr w:type="spellStart"/>
-      <w:r>
-        <w:t>Navbar</w:t>
-      </w:r>
-      <w:proofErr w:type="spellEnd"/>
-      <w:r>
-        <w:t xml:space="preserve"> will stick to top after scrolled past. </w:t>
-      </w:r>
-      <w:proofErr w:type="spellStart"/>
-      <w:r>
-        <w:t>Navbar</w:t>
-      </w:r>
-      <w:proofErr w:type="spellEnd"/>
-      <w:r>
-        <w:t xml:space="preserve"> will look like </w:t>
+        <w:t xml:space="preserve"> has a nice header with parallax over a video. Navbar will be under that, cannot be seen until scrolling down. Navbar will stick to top after scrolled past. Navbar will look like </w:t>
       </w:r>
       <w:hyperlink r:id="rId6" w:history="1">
         <w:r>

</xml_diff>

<commit_message>
Updated projects, questions, and copyright
</commit_message>
<xml_diff>
--- a/Neumont Innovation Center for Entrepreneurship Web.docx
+++ b/Neumont Innovation Center for Entrepreneurship Web.docx
@@ -8,11 +8,19 @@
           <w:rFonts w:ascii="Calibri" w:eastAsia="Calibri" w:hAnsi="Calibri" w:cs="Calibri"/>
         </w:rPr>
       </w:pPr>
-      <w:r>
-        <w:rPr>
-          <w:rFonts w:ascii="Calibri" w:eastAsia="Calibri" w:hAnsi="Calibri" w:cs="Calibri"/>
-        </w:rPr>
-        <w:t>Neumont Innovation Center for Entrepreneurship Web</w:t>
+      <w:proofErr w:type="spellStart"/>
+      <w:r>
+        <w:rPr>
+          <w:rFonts w:ascii="Calibri" w:eastAsia="Calibri" w:hAnsi="Calibri" w:cs="Calibri"/>
+        </w:rPr>
+        <w:t>Neumont</w:t>
+      </w:r>
+      <w:proofErr w:type="spellEnd"/>
+      <w:r>
+        <w:rPr>
+          <w:rFonts w:ascii="Calibri" w:eastAsia="Calibri" w:hAnsi="Calibri" w:cs="Calibri"/>
+        </w:rPr>
+        <w:t xml:space="preserve"> Innovation Center for Entrepreneurship Web</w:t>
       </w:r>
     </w:p>
     <w:p>
@@ -81,7 +89,21 @@
         <w:rPr>
           <w:rFonts w:ascii="Calibri" w:eastAsia="Calibri" w:hAnsi="Calibri" w:cs="Calibri"/>
         </w:rPr>
-        <w:t xml:space="preserve">Fact that all ideas (meaning intellectual proper right) belong to the students and not Neumomt. </w:t>
+        <w:t xml:space="preserve">Fact that all ideas (meaning intellectual proper right) belong to the students and not </w:t>
+      </w:r>
+      <w:proofErr w:type="spellStart"/>
+      <w:r>
+        <w:rPr>
+          <w:rFonts w:ascii="Calibri" w:eastAsia="Calibri" w:hAnsi="Calibri" w:cs="Calibri"/>
+        </w:rPr>
+        <w:t>Neumomt</w:t>
+      </w:r>
+      <w:proofErr w:type="spellEnd"/>
+      <w:r>
+        <w:rPr>
+          <w:rFonts w:ascii="Calibri" w:eastAsia="Calibri" w:hAnsi="Calibri" w:cs="Calibri"/>
+        </w:rPr>
+        <w:t xml:space="preserve">. </w:t>
       </w:r>
     </w:p>
     <w:p>
@@ -99,7 +121,35 @@
         <w:rPr>
           <w:rFonts w:ascii="Calibri" w:eastAsia="Calibri" w:hAnsi="Calibri" w:cs="Calibri"/>
         </w:rPr>
-        <w:t>The innovation center assists in bringing teams together to help a student develop those ideas – those teams can be other students at Neumont or students from University of Utah, BYU, or Westminster College in the event Neumont does not have students with the necessary background for the project. Example of this is if biomedical or engineering expertise were needed for the project.</w:t>
+        <w:t xml:space="preserve">The innovation center assists in bringing teams together to help a student develop those ideas – those teams can be other students at </w:t>
+      </w:r>
+      <w:proofErr w:type="spellStart"/>
+      <w:r>
+        <w:rPr>
+          <w:rFonts w:ascii="Calibri" w:eastAsia="Calibri" w:hAnsi="Calibri" w:cs="Calibri"/>
+        </w:rPr>
+        <w:t>Neumont</w:t>
+      </w:r>
+      <w:proofErr w:type="spellEnd"/>
+      <w:r>
+        <w:rPr>
+          <w:rFonts w:ascii="Calibri" w:eastAsia="Calibri" w:hAnsi="Calibri" w:cs="Calibri"/>
+        </w:rPr>
+        <w:t xml:space="preserve"> or students from University of Utah, BYU, or Westminster College in the event </w:t>
+      </w:r>
+      <w:proofErr w:type="spellStart"/>
+      <w:r>
+        <w:rPr>
+          <w:rFonts w:ascii="Calibri" w:eastAsia="Calibri" w:hAnsi="Calibri" w:cs="Calibri"/>
+        </w:rPr>
+        <w:t>Neumont</w:t>
+      </w:r>
+      <w:proofErr w:type="spellEnd"/>
+      <w:r>
+        <w:rPr>
+          <w:rFonts w:ascii="Calibri" w:eastAsia="Calibri" w:hAnsi="Calibri" w:cs="Calibri"/>
+        </w:rPr>
+        <w:t xml:space="preserve"> does not have students with the necessary background for the project. Example of this is if biomedical or engineering expertise were needed for the project.</w:t>
       </w:r>
     </w:p>
     <w:p>
@@ -306,28 +356,64 @@
         </w:rPr>
         <w:t xml:space="preserve"> Do they have sites or any way of contacting the people in charge?</w:t>
       </w:r>
+      <w:r>
+        <w:rPr>
+          <w:rFonts w:ascii="Calibri" w:eastAsia="Calibri" w:hAnsi="Calibri" w:cs="Calibri"/>
+          <w:highlight w:val="cyan"/>
+        </w:rPr>
+        <w:t xml:space="preserve"> What students do they need?</w:t>
+      </w:r>
+      <w:r>
+        <w:rPr>
+          <w:rFonts w:ascii="Calibri" w:eastAsia="Calibri" w:hAnsi="Calibri" w:cs="Calibri"/>
+          <w:highlight w:val="cyan"/>
+        </w:rPr>
+        <w:t>)</w:t>
+      </w:r>
+      <w:r>
+        <w:rPr>
+          <w:rFonts w:ascii="Calibri" w:eastAsia="Calibri" w:hAnsi="Calibri" w:cs="Calibri"/>
+        </w:rPr>
+        <w:t xml:space="preserve"> </w:t>
+      </w:r>
+      <w:r>
+        <w:rPr>
+          <w:rFonts w:ascii="Calibri" w:eastAsia="Calibri" w:hAnsi="Calibri" w:cs="Calibri"/>
+          <w:highlight w:val="green"/>
+        </w:rPr>
+        <w:t xml:space="preserve">(Do you have any social media for the innovation center? Or can </w:t>
+      </w:r>
+      <w:proofErr w:type="spellStart"/>
+      <w:r>
+        <w:rPr>
+          <w:rFonts w:ascii="Calibri" w:eastAsia="Calibri" w:hAnsi="Calibri" w:cs="Calibri"/>
+          <w:highlight w:val="green"/>
+        </w:rPr>
+        <w:t>Neumont’s</w:t>
+      </w:r>
+      <w:proofErr w:type="spellEnd"/>
+      <w:r>
+        <w:rPr>
+          <w:rFonts w:ascii="Calibri" w:eastAsia="Calibri" w:hAnsi="Calibri" w:cs="Calibri"/>
+          <w:highlight w:val="green"/>
+        </w:rPr>
+        <w:t xml:space="preserve"> social media suffice?)</w:t>
+      </w:r>
+    </w:p>
+    <w:p>
+      <w:pPr>
+        <w:rPr>
+          <w:rFonts w:ascii="Calibri" w:eastAsia="Calibri" w:hAnsi="Calibri" w:cs="Calibri"/>
+        </w:rPr>
+      </w:pPr>
+      <w:r>
+        <w:rPr>
+          <w:rFonts w:ascii="Calibri" w:eastAsia="Calibri" w:hAnsi="Calibri" w:cs="Calibri"/>
+        </w:rPr>
+        <w:t>Need to have a calendar of events page which will list all the contests, fund raising events, and industry expert training sessions.</w:t>
+      </w:r>
       <w:bookmarkStart w:id="0" w:name="_GoBack"/>
       <w:bookmarkEnd w:id="0"/>
-      <w:r>
-        <w:rPr>
-          <w:rFonts w:ascii="Calibri" w:eastAsia="Calibri" w:hAnsi="Calibri" w:cs="Calibri"/>
-          <w:highlight w:val="cyan"/>
-        </w:rPr>
-        <w:t>)</w:t>
-      </w:r>
-    </w:p>
-    <w:p>
-      <w:pPr>
-        <w:rPr>
-          <w:rFonts w:ascii="Calibri" w:eastAsia="Calibri" w:hAnsi="Calibri" w:cs="Calibri"/>
-        </w:rPr>
-      </w:pPr>
-      <w:r>
-        <w:rPr>
-          <w:rFonts w:ascii="Calibri" w:eastAsia="Calibri" w:hAnsi="Calibri" w:cs="Calibri"/>
-        </w:rPr>
-        <w:t>Need to have a calendar of events page which will list all the contests, fund raising events, and industry expert training sessions.</w:t>
-      </w:r>
     </w:p>
     <w:p>
       <w:pPr>
@@ -359,6 +445,7 @@
         <w:rPr>
           <w:rFonts w:ascii="Calibri" w:eastAsia="Calibri" w:hAnsi="Calibri" w:cs="Calibri"/>
         </w:rPr>
+        <w:lastRenderedPageBreak/>
         <w:t>Let me know what I have left off.</w:t>
       </w:r>
     </w:p>
@@ -389,7 +476,49 @@
         <w:rPr>
           <w:rFonts w:ascii="Calibri" w:eastAsia="Calibri" w:hAnsi="Calibri" w:cs="Calibri"/>
         </w:rPr>
-        <w:t xml:space="preserve"> has a nice header with parallax over a video. Navbar will be under that, cannot be seen until scrolling down. Navbar will stick to top after scrolled past. Navbar will look like </w:t>
+        <w:t xml:space="preserve"> has a nice header with parallax over a video. </w:t>
+      </w:r>
+      <w:proofErr w:type="spellStart"/>
+      <w:r>
+        <w:rPr>
+          <w:rFonts w:ascii="Calibri" w:eastAsia="Calibri" w:hAnsi="Calibri" w:cs="Calibri"/>
+        </w:rPr>
+        <w:t>Navbar</w:t>
+      </w:r>
+      <w:proofErr w:type="spellEnd"/>
+      <w:r>
+        <w:rPr>
+          <w:rFonts w:ascii="Calibri" w:eastAsia="Calibri" w:hAnsi="Calibri" w:cs="Calibri"/>
+        </w:rPr>
+        <w:t xml:space="preserve"> will be under that, cannot be seen until scrolling down. </w:t>
+      </w:r>
+      <w:proofErr w:type="spellStart"/>
+      <w:r>
+        <w:rPr>
+          <w:rFonts w:ascii="Calibri" w:eastAsia="Calibri" w:hAnsi="Calibri" w:cs="Calibri"/>
+        </w:rPr>
+        <w:t>Navbar</w:t>
+      </w:r>
+      <w:proofErr w:type="spellEnd"/>
+      <w:r>
+        <w:rPr>
+          <w:rFonts w:ascii="Calibri" w:eastAsia="Calibri" w:hAnsi="Calibri" w:cs="Calibri"/>
+        </w:rPr>
+        <w:t xml:space="preserve"> will stick to top after scrolled past. </w:t>
+      </w:r>
+      <w:proofErr w:type="spellStart"/>
+      <w:r>
+        <w:rPr>
+          <w:rFonts w:ascii="Calibri" w:eastAsia="Calibri" w:hAnsi="Calibri" w:cs="Calibri"/>
+        </w:rPr>
+        <w:t>Navbar</w:t>
+      </w:r>
+      <w:proofErr w:type="spellEnd"/>
+      <w:r>
+        <w:rPr>
+          <w:rFonts w:ascii="Calibri" w:eastAsia="Calibri" w:hAnsi="Calibri" w:cs="Calibri"/>
+        </w:rPr>
+        <w:t xml:space="preserve"> will look like </w:t>
       </w:r>
       <w:hyperlink r:id="rId6">
         <w:r>

</xml_diff>